<commit_message>
Añadido camara, enemigo y PathFinding
</commit_message>
<xml_diff>
--- a/Documentacion/Rigidbody 3D.docx
+++ b/Documentacion/Rigidbody 3D.docx
@@ -131,14 +131,57 @@
       </w:r>
     </w:p>
     <w:p>
+      <w:r>
+        <w:tab/>
+      </w:r>
+      <w:proofErr w:type="gramStart"/>
+      <w:r>
+        <w:t>rb.AddFroce(</w:t>
+      </w:r>
+      <w:proofErr w:type="gramEnd"/>
+      <w:r>
+        <w:t>Vector3)</w:t>
+      </w:r>
+    </w:p>
+    <w:p>
       <w:pPr>
         <w:rPr>
           <w:u w:val="single"/>
         </w:rPr>
       </w:pPr>
-      <w:r>
-        <w:tab/>
-        <w:t>rb.AddFroce(Vector3)</w:t>
+      <w:proofErr w:type="spellStart"/>
+      <w:proofErr w:type="gramStart"/>
+      <w:r>
+        <w:t>infinity</w:t>
+      </w:r>
+      <w:proofErr w:type="spellEnd"/>
+      <w:proofErr w:type="gramEnd"/>
+      <w:r>
+        <w:t xml:space="preserve">: cuando le ponemos en el </w:t>
+      </w:r>
+      <w:proofErr w:type="spellStart"/>
+      <w:r>
+        <w:t>drag</w:t>
+      </w:r>
+      <w:proofErr w:type="spellEnd"/>
+      <w:r>
+        <w:t xml:space="preserve"> o en el angular </w:t>
+      </w:r>
+      <w:proofErr w:type="spellStart"/>
+      <w:r>
+        <w:t>Drag</w:t>
+      </w:r>
+      <w:proofErr w:type="spellEnd"/>
+      <w:r>
+        <w:t xml:space="preserve"> </w:t>
+      </w:r>
+      <w:proofErr w:type="spellStart"/>
+      <w:r>
+        <w:t>infinuty</w:t>
+      </w:r>
+      <w:proofErr w:type="spellEnd"/>
+      <w:r>
+        <w:t>, significa que el objeto para de moverse inmediatamente.</w:t>
       </w:r>
       <w:bookmarkStart w:id="0" w:name="_GoBack"/>
       <w:bookmarkEnd w:id="0"/>

</xml_diff>